<commit_message>
springboot-3：swagger and valid value check
</commit_message>
<xml_diff>
--- a/JAVAHelloWorld.docx
+++ b/JAVAHelloWorld.docx
@@ -4921,12 +4921,6 @@
             <w:insideV w:val="single" w:color="auto" w:sz="4" w:space="0"/>
           </w:tblBorders>
           <w:tblLayout w:type="fixed"/>
-          <w:tblCellMar>
-            <w:top w:w="0" w:type="dxa"/>
-            <w:left w:w="108" w:type="dxa"/>
-            <w:bottom w:w="0" w:type="dxa"/>
-            <w:right w:w="108" w:type="dxa"/>
-          </w:tblCellMar>
         </w:tblPrEx>
         <w:tc>
           <w:tcPr>
@@ -6077,6 +6071,12 @@
             <w:insideV w:val="single" w:color="auto" w:sz="4" w:space="0"/>
           </w:tblBorders>
           <w:tblLayout w:type="fixed"/>
+          <w:tblCellMar>
+            <w:top w:w="0" w:type="dxa"/>
+            <w:left w:w="108" w:type="dxa"/>
+            <w:bottom w:w="0" w:type="dxa"/>
+            <w:right w:w="108" w:type="dxa"/>
+          </w:tblCellMar>
         </w:tblPrEx>
         <w:tc>
           <w:tcPr>
@@ -22832,6 +22832,27 @@
           <w:rFonts w:hint="eastAsia"/>
         </w:rPr>
         <w:t>springboot-1</w:t>
+      </w:r>
+      <w:r>
+        <w:rPr>
+          <w:rFonts w:hint="eastAsia"/>
+          <w:lang w:eastAsia="zh-CN"/>
+        </w:rPr>
+        <w:t>【</w:t>
+      </w:r>
+      <w:r>
+        <w:rPr>
+          <w:rFonts w:hint="eastAsia"/>
+          <w:lang w:val="en-US" w:eastAsia="zh-CN"/>
+        </w:rPr>
+        <w:t>helloworld</w:t>
+      </w:r>
+      <w:r>
+        <w:rPr>
+          <w:rFonts w:hint="eastAsia"/>
+          <w:lang w:eastAsia="zh-CN"/>
+        </w:rPr>
+        <w:t>】</w:t>
       </w:r>
     </w:p>
     <w:p>
@@ -23700,6 +23721,27 @@
         </w:rPr>
         <w:t>springboot-2</w:t>
       </w:r>
+      <w:r>
+        <w:rPr>
+          <w:rFonts w:hint="eastAsia"/>
+          <w:lang w:eastAsia="zh-CN"/>
+        </w:rPr>
+        <w:t>【</w:t>
+      </w:r>
+      <w:r>
+        <w:rPr>
+          <w:rFonts w:hint="eastAsia"/>
+          <w:lang w:val="en-US" w:eastAsia="zh-CN"/>
+        </w:rPr>
+        <w:t>配置读取</w:t>
+      </w:r>
+      <w:r>
+        <w:rPr>
+          <w:rFonts w:hint="eastAsia"/>
+          <w:lang w:eastAsia="zh-CN"/>
+        </w:rPr>
+        <w:t>】</w:t>
+      </w:r>
     </w:p>
     <w:p>
       <w:pPr>
@@ -23808,23 +23850,8 @@
           <w:rFonts w:hint="eastAsia"/>
           <w:lang w:val="en-US" w:eastAsia="zh-CN"/>
         </w:rPr>
-        <w:t>将配置文件中的List和Map独立取出来，而不是通过一个类来映射（区别于UserConfig.java），将context和binder定义为全局变量，这样可以在各个controller接口处使用，具体见hello3、hello4</w:t>
-      </w:r>
-      <w:bookmarkStart w:id="0" w:name="_GoBack"/>
-      <w:bookmarkEnd w:id="0"/>
-    </w:p>
-    <w:p>
-      <w:pPr>
-        <w:numPr>
-          <w:ilvl w:val="0"/>
-          <w:numId w:val="19"/>
-        </w:numPr>
-        <w:ind w:left="0" w:leftChars="0" w:firstLine="0" w:firstLineChars="0"/>
-        <w:rPr>
-          <w:rFonts w:hint="default"/>
-          <w:lang w:val="en-US" w:eastAsia="zh-CN"/>
-        </w:rPr>
-      </w:pPr>
+        <w:t>将配置文件中的List和Map独立取出来，而不是通过一个类来映射（区别于UserConfig.java），将context和binder定义为全局变量，这样可以在各个controller接口处使用，具体见hello3、hello4和hello5</w:t>
+      </w:r>
     </w:p>
     <w:p>
       <w:r>
@@ -24007,56 +24034,36 @@
         <w:rPr>
           <w:rFonts w:hint="eastAsia"/>
         </w:rPr>
-        <w:t>基于ini进行认证和鉴权（springboot-1）</w:t>
-      </w:r>
-    </w:p>
-    <w:p/>
-    <w:p/>
-    <w:p>
+        <w:t>springboot-</w:t>
+      </w:r>
       <w:r>
         <w:rPr>
           <w:rFonts w:hint="eastAsia"/>
-        </w:rPr>
-        <w:t>1、整体过一遍</w:t>
-      </w:r>
-    </w:p>
-    <w:p>
-      <w:pPr>
-        <w:rPr>
-          <w:rFonts w:ascii="宋体" w:hAnsi="宋体" w:eastAsia="宋体" w:cs="宋体"/>
-          <w:sz w:val="24"/>
-        </w:rPr>
-      </w:pPr>
-      <w:r>
-        <w:rPr>
-          <w:rFonts w:hint="eastAsia" w:ascii="宋体" w:hAnsi="宋体" w:eastAsia="宋体" w:cs="宋体"/>
-          <w:sz w:val="24"/>
-        </w:rPr>
-        <w:t>2、梳理需要形成demo的列表，及各个demo的说明</w:t>
-      </w:r>
-    </w:p>
-    <w:p>
-      <w:pPr>
-        <w:rPr>
-          <w:rFonts w:ascii="宋体" w:hAnsi="宋体" w:eastAsia="宋体" w:cs="宋体"/>
-          <w:sz w:val="24"/>
-        </w:rPr>
-      </w:pPr>
-      <w:r>
-        <w:rPr>
-          <w:rFonts w:hint="eastAsia" w:ascii="宋体" w:hAnsi="宋体" w:eastAsia="宋体" w:cs="宋体"/>
-          <w:sz w:val="24"/>
-        </w:rPr>
-        <w:t>3、逐个去实现</w:t>
-      </w:r>
-    </w:p>
-    <w:p>
-      <w:pPr>
-        <w:rPr>
-          <w:rFonts w:ascii="宋体" w:hAnsi="宋体" w:eastAsia="宋体" w:cs="宋体"/>
-          <w:sz w:val="24"/>
-        </w:rPr>
-      </w:pPr>
+          <w:lang w:val="en-US" w:eastAsia="zh-CN"/>
+        </w:rPr>
+        <w:t>3</w:t>
+      </w:r>
+      <w:r>
+        <w:rPr>
+          <w:rFonts w:hint="eastAsia"/>
+          <w:lang w:eastAsia="zh-CN"/>
+        </w:rPr>
+        <w:t>【</w:t>
+      </w:r>
+      <w:r>
+        <w:rPr>
+          <w:rFonts w:hint="eastAsia"/>
+          <w:lang w:val="en-US" w:eastAsia="zh-CN"/>
+        </w:rPr>
+        <w:t>请求参数校验和Swagger</w:t>
+      </w:r>
+      <w:r>
+        <w:rPr>
+          <w:rFonts w:hint="eastAsia"/>
+          <w:lang w:eastAsia="zh-CN"/>
+        </w:rPr>
+        <w:t>】</w:t>
+      </w:r>
     </w:p>
     <w:p>
       <w:pPr>
@@ -24065,190 +24072,17 @@
           <w:numId w:val="20"/>
         </w:numPr>
         <w:rPr>
-          <w:rFonts w:ascii="宋体" w:hAnsi="宋体" w:eastAsia="宋体" w:cs="宋体"/>
-          <w:sz w:val="24"/>
-        </w:rPr>
-      </w:pPr>
-      <w:r>
-        <w:rPr>
-          <w:rFonts w:hint="eastAsia" w:ascii="宋体" w:hAnsi="宋体" w:eastAsia="宋体" w:cs="宋体"/>
-          <w:sz w:val="24"/>
-        </w:rPr>
-        <w:t xml:space="preserve">swagger还是未理解，则需要对着lfc逐个去看下[@API, </w:t>
-      </w:r>
-      <w:r>
-        <w:rPr>
-          <w:rFonts w:hint="eastAsia" w:ascii="宋体" w:hAnsi="宋体" w:eastAsia="宋体" w:cs="宋体"/>
-          <w:sz w:val="24"/>
-          <w:u w:val="single"/>
-        </w:rPr>
-        <w:t>@APIModel</w:t>
-      </w:r>
-      <w:r>
-        <w:rPr>
-          <w:rFonts w:hint="eastAsia" w:ascii="宋体" w:hAnsi="宋体" w:eastAsia="宋体" w:cs="宋体"/>
-          <w:sz w:val="24"/>
-        </w:rPr>
-        <w:t xml:space="preserve"> 、@APIModelProperty,@APIOperation]，以及其他静态文件</w:t>
-      </w:r>
-    </w:p>
-    <w:p>
-      <w:pPr>
-        <w:rPr>
-          <w:rFonts w:ascii="宋体" w:hAnsi="宋体" w:eastAsia="宋体" w:cs="宋体"/>
-          <w:sz w:val="24"/>
-        </w:rPr>
-      </w:pPr>
-      <w:r>
-        <w:fldChar w:fldCharType="begin"/>
-      </w:r>
-      <w:r>
-        <w:instrText xml:space="preserve"> HYPERLINK "https://github.com/SpringForAll/spring-boot-starter-swagger" </w:instrText>
-      </w:r>
-      <w:r>
-        <w:fldChar w:fldCharType="separate"/>
-      </w:r>
-      <w:r>
-        <w:rPr>
-          <w:rFonts w:ascii="宋体" w:hAnsi="宋体" w:eastAsia="宋体" w:cs="宋体"/>
-          <w:sz w:val="24"/>
-        </w:rPr>
-        <w:t>spring-boot-starter-swagger</w:t>
-      </w:r>
-      <w:r>
-        <w:rPr>
-          <w:rFonts w:ascii="宋体" w:hAnsi="宋体" w:eastAsia="宋体" w:cs="宋体"/>
-          <w:sz w:val="24"/>
-        </w:rPr>
-        <w:fldChar w:fldCharType="end"/>
-      </w:r>
-      <w:r>
-        <w:rPr>
-          <w:rFonts w:hint="eastAsia" w:ascii="宋体" w:hAnsi="宋体" w:eastAsia="宋体" w:cs="宋体"/>
-          <w:sz w:val="24"/>
-        </w:rPr>
-        <w:t>到底做什么用的【比原生的swagger</w:t>
-      </w:r>
-      <w:r>
-        <w:rPr>
-          <w:rFonts w:ascii="宋体" w:hAnsi="宋体" w:eastAsia="宋体" w:cs="宋体"/>
-          <w:sz w:val="24"/>
-        </w:rPr>
-        <w:t>2</w:t>
-      </w:r>
-      <w:r>
-        <w:rPr>
-          <w:rFonts w:hint="eastAsia" w:ascii="宋体" w:hAnsi="宋体" w:eastAsia="宋体" w:cs="宋体"/>
-          <w:sz w:val="24"/>
-        </w:rPr>
-        <w:t>使用方法要简单】</w:t>
-      </w:r>
-    </w:p>
-    <w:p>
-      <w:pPr>
-        <w:rPr>
-          <w:rFonts w:hint="eastAsia" w:ascii="宋体" w:hAnsi="宋体" w:eastAsia="宋体" w:cs="宋体"/>
-          <w:sz w:val="24"/>
-        </w:rPr>
-      </w:pPr>
-    </w:p>
-    <w:p>
-      <w:pPr>
-        <w:rPr>
-          <w:rFonts w:hint="eastAsia" w:ascii="宋体" w:hAnsi="宋体" w:eastAsia="宋体" w:cs="宋体"/>
-          <w:sz w:val="24"/>
-        </w:rPr>
-      </w:pPr>
-      <w:r>
-        <w:rPr>
-          <w:rFonts w:hint="eastAsia" w:ascii="宋体" w:hAnsi="宋体" w:eastAsia="宋体" w:cs="宋体"/>
-          <w:sz w:val="24"/>
-        </w:rPr>
-        <w:t>Springboot中的一些注释的详解 Swagger（@ApiOperation和@ApiModelProperty）</w:t>
-      </w:r>
-    </w:p>
-    <w:p>
-      <w:pPr>
-        <w:rPr>
-          <w:rFonts w:ascii="宋体" w:hAnsi="宋体" w:eastAsia="宋体" w:cs="宋体"/>
-          <w:sz w:val="24"/>
-        </w:rPr>
-      </w:pPr>
-      <w:r>
-        <w:fldChar w:fldCharType="begin"/>
-      </w:r>
-      <w:r>
-        <w:instrText xml:space="preserve"> HYPERLINK "https://blog.csdn.net/qq_35069673/article/details/88825824" </w:instrText>
-      </w:r>
-      <w:r>
-        <w:fldChar w:fldCharType="separate"/>
-      </w:r>
-      <w:r>
-        <w:rPr>
-          <w:rStyle w:val="11"/>
-        </w:rPr>
-        <w:t>https://blog.csdn.net/qq_35069673/article/details/88825824</w:t>
-      </w:r>
-      <w:r>
-        <w:rPr>
-          <w:rStyle w:val="11"/>
-        </w:rPr>
-        <w:fldChar w:fldCharType="end"/>
-      </w:r>
-    </w:p>
-    <w:p>
-      <w:pPr>
-        <w:rPr>
-          <w:rFonts w:hint="eastAsia" w:ascii="宋体" w:hAnsi="宋体" w:eastAsia="宋体" w:cs="宋体"/>
-          <w:sz w:val="24"/>
-        </w:rPr>
-      </w:pPr>
-    </w:p>
-    <w:p>
-      <w:pPr>
-        <w:rPr>
-          <w:rFonts w:hint="eastAsia" w:ascii="宋体" w:hAnsi="宋体" w:eastAsia="宋体" w:cs="宋体"/>
-          <w:sz w:val="24"/>
-        </w:rPr>
-      </w:pPr>
-      <w:r>
-        <w:rPr>
-          <w:rFonts w:hint="eastAsia" w:ascii="宋体" w:hAnsi="宋体" w:eastAsia="宋体" w:cs="宋体"/>
-          <w:sz w:val="24"/>
-        </w:rPr>
-        <w:t>利用Swagger自动生成漂亮的静态开发文档说明页</w:t>
-      </w:r>
-    </w:p>
-    <w:p>
-      <w:r>
-        <w:fldChar w:fldCharType="begin"/>
-      </w:r>
-      <w:r>
-        <w:instrText xml:space="preserve"> HYPERLINK "https://blog.csdn.net/yw8886484/article/details/100622506?utm_medium=distribute.pc_relevant.none-task-blog-BlogCommendFromMachineLearnPai2-2.nonecase&amp;depth_1-utm_source=distribute.pc_relevant.none-task-blog-BlogCommendFromMachineLearnPai2-2.nonecase" </w:instrText>
-      </w:r>
-      <w:r>
-        <w:fldChar w:fldCharType="separate"/>
-      </w:r>
-      <w:r>
-        <w:rPr>
-          <w:rStyle w:val="11"/>
-        </w:rPr>
-        <w:t>https://blog.csdn.net/yw8886484/article/details/100622506?utm_medium=distribute.pc_relevant.none-task-blog-BlogCommendFromMachineLearnPai2-2.nonecase&amp;depth_1-utm_source=distribute.pc_relevant.none-task-blog-BlogCommendFromMachineLearnPai2-2.nonecase</w:t>
-      </w:r>
-      <w:r>
-        <w:rPr>
-          <w:rStyle w:val="11"/>
-        </w:rPr>
-        <w:fldChar w:fldCharType="end"/>
-      </w:r>
-    </w:p>
-    <w:p>
-      <w:pPr>
-        <w:rPr>
-          <w:rFonts w:hint="eastAsia" w:ascii="宋体" w:hAnsi="宋体" w:eastAsia="宋体" w:cs="宋体"/>
-          <w:sz w:val="24"/>
-        </w:rPr>
-      </w:pPr>
+          <w:rFonts w:hint="eastAsia"/>
+          <w:lang w:val="en-US" w:eastAsia="zh-CN"/>
+        </w:rPr>
+      </w:pPr>
+      <w:r>
+        <w:rPr>
+          <w:rFonts w:hint="eastAsia"/>
+          <w:lang w:val="en-US" w:eastAsia="zh-CN"/>
+        </w:rPr>
+        <w:t>基于swagger-spring-boot-starter更方便集成swagger，在配置文件application.properties中指定扫描路径swagger.base-package</w:t>
+      </w:r>
     </w:p>
     <w:p>
       <w:pPr>
@@ -24257,16 +24091,16 @@
           <w:numId w:val="20"/>
         </w:numPr>
         <w:rPr>
-          <w:rFonts w:ascii="宋体" w:hAnsi="宋体" w:eastAsia="宋体" w:cs="宋体"/>
-          <w:sz w:val="24"/>
-        </w:rPr>
-      </w:pPr>
-      <w:r>
-        <w:rPr>
-          <w:rFonts w:hint="eastAsia" w:ascii="宋体" w:hAnsi="宋体" w:eastAsia="宋体" w:cs="宋体"/>
-          <w:sz w:val="24"/>
-        </w:rPr>
-        <w:t>入门：helloworld及单元测试，结合快速入门及编写单元测试</w:t>
+          <w:rFonts w:hint="eastAsia"/>
+          <w:lang w:val="en-US" w:eastAsia="zh-CN"/>
+        </w:rPr>
+      </w:pPr>
+      <w:r>
+        <w:rPr>
+          <w:rFonts w:hint="eastAsia"/>
+          <w:lang w:val="en-US" w:eastAsia="zh-CN"/>
+        </w:rPr>
+        <w:t>主要的swagger标签：@API, @APIModel 、@APIModelProperty,@APIOperation</w:t>
       </w:r>
     </w:p>
     <w:p>
@@ -24276,100 +24110,774 @@
           <w:numId w:val="20"/>
         </w:numPr>
         <w:rPr>
-          <w:rFonts w:ascii="宋体" w:hAnsi="宋体" w:eastAsia="宋体" w:cs="宋体"/>
-          <w:sz w:val="24"/>
+          <w:rFonts w:hint="default"/>
+          <w:lang w:val="en-US" w:eastAsia="zh-CN"/>
+        </w:rPr>
+      </w:pPr>
+      <w:r>
+        <w:rPr>
+          <w:rFonts w:hint="eastAsia"/>
+          <w:lang w:val="en-US" w:eastAsia="zh-CN"/>
+        </w:rPr>
+        <w:t>在pom中引入校验的依赖包</w:t>
+      </w:r>
+    </w:p>
+    <w:tbl>
+      <w:tblPr>
+        <w:tblStyle w:val="7"/>
+        <w:tblW w:w="8522" w:type="dxa"/>
+        <w:tblInd w:w="0" w:type="dxa"/>
+        <w:tblBorders>
+          <w:top w:val="single" w:color="auto" w:sz="4" w:space="0"/>
+          <w:left w:val="single" w:color="auto" w:sz="4" w:space="0"/>
+          <w:bottom w:val="single" w:color="auto" w:sz="4" w:space="0"/>
+          <w:right w:val="single" w:color="auto" w:sz="4" w:space="0"/>
+          <w:insideH w:val="single" w:color="auto" w:sz="4" w:space="0"/>
+          <w:insideV w:val="single" w:color="auto" w:sz="4" w:space="0"/>
+        </w:tblBorders>
+        <w:tblLayout w:type="fixed"/>
+        <w:tblCellMar>
+          <w:left w:w="108" w:type="dxa"/>
+          <w:right w:w="108" w:type="dxa"/>
+        </w:tblCellMar>
+      </w:tblPr>
+      <w:tblGrid>
+        <w:gridCol w:w="8522"/>
+      </w:tblGrid>
+      <w:tr>
+        <w:tblPrEx>
+          <w:tblBorders>
+            <w:top w:val="single" w:color="auto" w:sz="4" w:space="0"/>
+            <w:left w:val="single" w:color="auto" w:sz="4" w:space="0"/>
+            <w:bottom w:val="single" w:color="auto" w:sz="4" w:space="0"/>
+            <w:right w:val="single" w:color="auto" w:sz="4" w:space="0"/>
+            <w:insideH w:val="single" w:color="auto" w:sz="4" w:space="0"/>
+            <w:insideV w:val="single" w:color="auto" w:sz="4" w:space="0"/>
+          </w:tblBorders>
+          <w:tblLayout w:type="fixed"/>
+        </w:tblPrEx>
+        <w:tc>
+          <w:tcPr>
+            <w:tcW w:w="8522" w:type="dxa"/>
+          </w:tcPr>
+          <w:p>
+            <w:pPr>
+              <w:numPr>
+                <w:numId w:val="0"/>
+              </w:numPr>
+              <w:rPr>
+                <w:rFonts w:hint="default"/>
+                <w:vertAlign w:val="baseline"/>
+                <w:lang w:val="en-US" w:eastAsia="zh-CN"/>
+              </w:rPr>
+            </w:pPr>
+            <w:r>
+              <w:rPr>
+                <w:rFonts w:hint="default"/>
+                <w:vertAlign w:val="baseline"/>
+                <w:lang w:val="en-US" w:eastAsia="zh-CN"/>
+              </w:rPr>
+              <w:t xml:space="preserve">        &lt;dependency&gt;</w:t>
+            </w:r>
+          </w:p>
+          <w:p>
+            <w:pPr>
+              <w:numPr>
+                <w:numId w:val="0"/>
+              </w:numPr>
+              <w:rPr>
+                <w:rFonts w:hint="default"/>
+                <w:vertAlign w:val="baseline"/>
+                <w:lang w:val="en-US" w:eastAsia="zh-CN"/>
+              </w:rPr>
+            </w:pPr>
+            <w:r>
+              <w:rPr>
+                <w:rFonts w:hint="default"/>
+                <w:vertAlign w:val="baseline"/>
+                <w:lang w:val="en-US" w:eastAsia="zh-CN"/>
+              </w:rPr>
+              <w:t xml:space="preserve">            &lt;groupId&gt;org.springframework.boot&lt;/groupId&gt;</w:t>
+            </w:r>
+          </w:p>
+          <w:p>
+            <w:pPr>
+              <w:numPr>
+                <w:numId w:val="0"/>
+              </w:numPr>
+              <w:rPr>
+                <w:rFonts w:hint="default"/>
+                <w:vertAlign w:val="baseline"/>
+                <w:lang w:val="en-US" w:eastAsia="zh-CN"/>
+              </w:rPr>
+            </w:pPr>
+            <w:r>
+              <w:rPr>
+                <w:rFonts w:hint="default"/>
+                <w:vertAlign w:val="baseline"/>
+                <w:lang w:val="en-US" w:eastAsia="zh-CN"/>
+              </w:rPr>
+              <w:t xml:space="preserve">            &lt;artifactId&gt;spring-boot-starter-validation&lt;/artifactId&gt;</w:t>
+            </w:r>
+          </w:p>
+          <w:p>
+            <w:pPr>
+              <w:numPr>
+                <w:numId w:val="0"/>
+              </w:numPr>
+              <w:rPr>
+                <w:rFonts w:hint="default"/>
+                <w:vertAlign w:val="baseline"/>
+                <w:lang w:val="en-US" w:eastAsia="zh-CN"/>
+              </w:rPr>
+            </w:pPr>
+            <w:r>
+              <w:rPr>
+                <w:rFonts w:hint="default"/>
+                <w:vertAlign w:val="baseline"/>
+                <w:lang w:val="en-US" w:eastAsia="zh-CN"/>
+              </w:rPr>
+              <w:t xml:space="preserve">        &lt;/dependency&gt;</w:t>
+            </w:r>
+          </w:p>
+        </w:tc>
+      </w:tr>
+    </w:tbl>
+    <w:p>
+      <w:pPr>
+        <w:numPr>
+          <w:numId w:val="0"/>
+        </w:numPr>
+        <w:rPr>
+          <w:rFonts w:hint="default"/>
+          <w:lang w:val="en-US" w:eastAsia="zh-CN"/>
+        </w:rPr>
+      </w:pPr>
+      <w:r>
+        <w:rPr>
+          <w:rFonts w:hint="eastAsia"/>
+          <w:lang w:val="en-US" w:eastAsia="zh-CN"/>
+        </w:rPr>
+        <w:t>（4）对于非NotNULL的字段，则在Request报文中，可有可无，但是对于NotNULL的字段，则必须在Request中填上</w:t>
+      </w:r>
+    </w:p>
+    <w:p/>
+    <w:p>
+      <w:pPr>
+        <w:rPr>
+          <w:rFonts w:hint="eastAsia"/>
+          <w:lang w:val="en-US" w:eastAsia="zh-CN"/>
+        </w:rPr>
+      </w:pPr>
+      <w:r>
+        <w:rPr>
+          <w:rFonts w:hint="eastAsia"/>
+          <w:lang w:val="en-US" w:eastAsia="zh-CN"/>
+        </w:rPr>
+        <w:t>参考：</w:t>
+      </w:r>
+    </w:p>
+    <w:p>
+      <w:pPr>
+        <w:rPr>
+          <w:rFonts w:ascii="宋体" w:hAnsi="宋体" w:eastAsia="宋体" w:cs="宋体"/>
+          <w:sz w:val="24"/>
+          <w:szCs w:val="24"/>
         </w:rPr>
       </w:pPr>
       <w:r>
         <w:rPr>
           <w:rFonts w:hint="eastAsia" w:ascii="宋体" w:hAnsi="宋体" w:eastAsia="宋体" w:cs="宋体"/>
           <w:sz w:val="24"/>
-        </w:rPr>
-        <w:t>配置文件，多个环境的，以及取不同位置的配置参数的方法，结合配置绑定2.0全解析</w:t>
-      </w:r>
+          <w:szCs w:val="24"/>
+        </w:rPr>
+        <w:t>Spring Boot 2.x基础教程：JSR-303实现请求参数校验</w:t>
+      </w:r>
+    </w:p>
+    <w:p>
+      <w:pPr>
+        <w:rPr>
+          <w:rFonts w:ascii="宋体" w:hAnsi="宋体" w:eastAsia="宋体" w:cs="宋体"/>
+          <w:sz w:val="24"/>
+          <w:szCs w:val="24"/>
+        </w:rPr>
+      </w:pPr>
+      <w:r>
+        <w:rPr>
+          <w:rFonts w:ascii="宋体" w:hAnsi="宋体" w:eastAsia="宋体" w:cs="宋体"/>
+          <w:sz w:val="24"/>
+          <w:szCs w:val="24"/>
+        </w:rPr>
+        <w:fldChar w:fldCharType="begin"/>
+      </w:r>
+      <w:r>
+        <w:rPr>
+          <w:rFonts w:ascii="宋体" w:hAnsi="宋体" w:eastAsia="宋体" w:cs="宋体"/>
+          <w:sz w:val="24"/>
+          <w:szCs w:val="24"/>
+        </w:rPr>
+        <w:instrText xml:space="preserve"> HYPERLINK "http://blog.didispace.com/spring-boot-learning-21-2-3/" </w:instrText>
+      </w:r>
+      <w:r>
+        <w:rPr>
+          <w:rFonts w:ascii="宋体" w:hAnsi="宋体" w:eastAsia="宋体" w:cs="宋体"/>
+          <w:sz w:val="24"/>
+          <w:szCs w:val="24"/>
+        </w:rPr>
+        <w:fldChar w:fldCharType="separate"/>
+      </w:r>
+      <w:r>
+        <w:rPr>
+          <w:rStyle w:val="11"/>
+          <w:rFonts w:ascii="宋体" w:hAnsi="宋体" w:eastAsia="宋体" w:cs="宋体"/>
+          <w:sz w:val="24"/>
+          <w:szCs w:val="24"/>
+        </w:rPr>
+        <w:t>http://blog.didispace.com/spring-boot-learning-21-2-3/</w:t>
+      </w:r>
+      <w:r>
+        <w:rPr>
+          <w:rFonts w:ascii="宋体" w:hAnsi="宋体" w:eastAsia="宋体" w:cs="宋体"/>
+          <w:sz w:val="24"/>
+          <w:szCs w:val="24"/>
+        </w:rPr>
+        <w:fldChar w:fldCharType="end"/>
+      </w:r>
+    </w:p>
+    <w:p>
+      <w:pPr>
+        <w:rPr>
+          <w:rFonts w:hint="eastAsia" w:ascii="宋体" w:hAnsi="宋体" w:eastAsia="宋体" w:cs="宋体"/>
+          <w:sz w:val="24"/>
+          <w:szCs w:val="24"/>
+          <w:lang w:val="en-US" w:eastAsia="zh-CN"/>
+        </w:rPr>
+      </w:pPr>
+    </w:p>
+    <w:p>
+      <w:pPr>
+        <w:rPr>
+          <w:rFonts w:hint="eastAsia" w:ascii="宋体" w:hAnsi="宋体" w:eastAsia="宋体" w:cs="宋体"/>
+          <w:sz w:val="24"/>
+          <w:szCs w:val="24"/>
+          <w:lang w:val="en-US" w:eastAsia="zh-CN"/>
+        </w:rPr>
+      </w:pPr>
+      <w:r>
+        <w:rPr>
+          <w:rFonts w:hint="eastAsia" w:ascii="宋体" w:hAnsi="宋体" w:eastAsia="宋体" w:cs="宋体"/>
+          <w:sz w:val="24"/>
+          <w:szCs w:val="24"/>
+          <w:lang w:val="en-US" w:eastAsia="zh-CN"/>
+        </w:rPr>
+        <w:t>Spring Boot 2.x基础教程：使用Swagger2构建强大的API文档</w:t>
+      </w:r>
+    </w:p>
+    <w:p>
+      <w:pPr>
+        <w:rPr>
+          <w:rFonts w:ascii="宋体" w:hAnsi="宋体" w:eastAsia="宋体" w:cs="宋体"/>
+          <w:sz w:val="24"/>
+          <w:szCs w:val="24"/>
+        </w:rPr>
+      </w:pPr>
+      <w:r>
+        <w:rPr>
+          <w:rFonts w:ascii="宋体" w:hAnsi="宋体" w:eastAsia="宋体" w:cs="宋体"/>
+          <w:sz w:val="24"/>
+          <w:szCs w:val="24"/>
+        </w:rPr>
+        <w:fldChar w:fldCharType="begin"/>
+      </w:r>
+      <w:r>
+        <w:rPr>
+          <w:rFonts w:ascii="宋体" w:hAnsi="宋体" w:eastAsia="宋体" w:cs="宋体"/>
+          <w:sz w:val="24"/>
+          <w:szCs w:val="24"/>
+        </w:rPr>
+        <w:instrText xml:space="preserve"> HYPERLINK "http://blog.didispace.com/spring-boot-learning-21-2-2/" </w:instrText>
+      </w:r>
+      <w:r>
+        <w:rPr>
+          <w:rFonts w:ascii="宋体" w:hAnsi="宋体" w:eastAsia="宋体" w:cs="宋体"/>
+          <w:sz w:val="24"/>
+          <w:szCs w:val="24"/>
+        </w:rPr>
+        <w:fldChar w:fldCharType="separate"/>
+      </w:r>
+      <w:r>
+        <w:rPr>
+          <w:rStyle w:val="11"/>
+          <w:rFonts w:ascii="宋体" w:hAnsi="宋体" w:eastAsia="宋体" w:cs="宋体"/>
+          <w:sz w:val="24"/>
+          <w:szCs w:val="24"/>
+        </w:rPr>
+        <w:t>http://blog.didispace.com/spring-boot-learning-21-2-2/</w:t>
+      </w:r>
+      <w:r>
+        <w:rPr>
+          <w:rFonts w:ascii="宋体" w:hAnsi="宋体" w:eastAsia="宋体" w:cs="宋体"/>
+          <w:sz w:val="24"/>
+          <w:szCs w:val="24"/>
+        </w:rPr>
+        <w:fldChar w:fldCharType="end"/>
+      </w:r>
+    </w:p>
+    <w:p>
+      <w:pPr>
+        <w:rPr>
+          <w:rFonts w:hint="eastAsia" w:ascii="宋体" w:hAnsi="宋体" w:eastAsia="宋体" w:cs="宋体"/>
+          <w:sz w:val="24"/>
+          <w:szCs w:val="24"/>
+          <w:lang w:val="en-US" w:eastAsia="zh-CN"/>
+        </w:rPr>
+      </w:pPr>
+    </w:p>
+    <w:p>
+      <w:pPr>
+        <w:rPr>
+          <w:rFonts w:hint="eastAsia" w:ascii="宋体" w:hAnsi="宋体" w:eastAsia="宋体" w:cs="宋体"/>
+          <w:sz w:val="24"/>
+          <w:szCs w:val="24"/>
+          <w:lang w:val="en-US" w:eastAsia="zh-CN"/>
+        </w:rPr>
+      </w:pPr>
+    </w:p>
+    <w:p>
+      <w:pPr>
+        <w:rPr>
+          <w:rFonts w:hint="eastAsia" w:ascii="宋体" w:hAnsi="宋体" w:eastAsia="宋体" w:cs="宋体"/>
+          <w:sz w:val="24"/>
+        </w:rPr>
+      </w:pPr>
+      <w:r>
+        <w:rPr>
+          <w:rFonts w:hint="eastAsia" w:ascii="宋体" w:hAnsi="宋体" w:eastAsia="宋体" w:cs="宋体"/>
+          <w:sz w:val="24"/>
+        </w:rPr>
+        <w:t>Springboot中的一些注释的详解 Swagger（@ApiOperation和@ApiModelProperty）</w:t>
+      </w:r>
+    </w:p>
+    <w:p>
+      <w:pPr>
+        <w:rPr>
+          <w:rFonts w:ascii="宋体" w:hAnsi="宋体" w:eastAsia="宋体" w:cs="宋体"/>
+          <w:sz w:val="24"/>
+        </w:rPr>
+      </w:pPr>
+      <w:r>
+        <w:fldChar w:fldCharType="begin"/>
+      </w:r>
+      <w:r>
+        <w:instrText xml:space="preserve"> HYPERLINK "https://blog.csdn.net/qq_35069673/article/details/88825824" </w:instrText>
+      </w:r>
+      <w:r>
+        <w:fldChar w:fldCharType="separate"/>
+      </w:r>
+      <w:r>
+        <w:rPr>
+          <w:rStyle w:val="11"/>
+        </w:rPr>
+        <w:t>https://blog.csdn.net/qq_35069673/article/details/88825824</w:t>
+      </w:r>
+      <w:r>
+        <w:rPr>
+          <w:rStyle w:val="11"/>
+        </w:rPr>
+        <w:fldChar w:fldCharType="end"/>
+      </w:r>
+    </w:p>
+    <w:p>
+      <w:pPr>
+        <w:rPr>
+          <w:rFonts w:hint="eastAsia" w:ascii="宋体" w:hAnsi="宋体" w:eastAsia="宋体" w:cs="宋体"/>
+          <w:sz w:val="24"/>
+        </w:rPr>
+      </w:pPr>
+    </w:p>
+    <w:p>
+      <w:pPr>
+        <w:rPr>
+          <w:rFonts w:hint="eastAsia" w:ascii="宋体" w:hAnsi="宋体" w:eastAsia="宋体" w:cs="宋体"/>
+          <w:sz w:val="24"/>
+        </w:rPr>
+      </w:pPr>
+      <w:r>
+        <w:rPr>
+          <w:rFonts w:hint="eastAsia" w:ascii="宋体" w:hAnsi="宋体" w:eastAsia="宋体" w:cs="宋体"/>
+          <w:sz w:val="24"/>
+        </w:rPr>
+        <w:t>利用Swagger自动生成漂亮的静态开发文档说明页</w:t>
+      </w:r>
+    </w:p>
+    <w:p>
+      <w:r>
+        <w:fldChar w:fldCharType="begin"/>
+      </w:r>
+      <w:r>
+        <w:instrText xml:space="preserve"> HYPERLINK "https://blog.csdn.net/yw8886484/article/details/100622506?utm_medium=distribute.pc_relevant.none-task-blog-BlogCommendFromMachineLearnPai2-2.nonecase&amp;depth_1-utm_source=distribute.pc_relevant.none-task-blog-BlogCommendFromMachineLearnPai2-2.nonecase" </w:instrText>
+      </w:r>
+      <w:r>
+        <w:fldChar w:fldCharType="separate"/>
+      </w:r>
+      <w:r>
+        <w:rPr>
+          <w:rStyle w:val="11"/>
+        </w:rPr>
+        <w:t>https://blog.csdn.net/yw8886484/article/details/100622506?utm_medium=distribute.pc_relevant.none-task-blog-BlogCommendFromMachineLearnPai2-2.nonecase&amp;depth_1-utm_source=distribute.pc_relevant.none-task-blog-BlogCommendFromMachineLearnPai2-2.nonecase</w:t>
+      </w:r>
+      <w:r>
+        <w:rPr>
+          <w:rStyle w:val="11"/>
+        </w:rPr>
+        <w:fldChar w:fldCharType="end"/>
+      </w:r>
+    </w:p>
+    <w:p>
+      <w:pPr>
+        <w:rPr>
+          <w:rFonts w:hint="eastAsia"/>
+          <w:lang w:val="en-US" w:eastAsia="zh-CN"/>
+        </w:rPr>
+      </w:pPr>
+    </w:p>
+    <w:p/>
+    <w:p>
+      <w:r>
+        <w:rPr>
+          <w:rFonts w:hint="eastAsia"/>
+        </w:rPr>
+        <w:t>1、整体过一遍</w:t>
+      </w:r>
+    </w:p>
+    <w:p>
+      <w:pPr>
+        <w:rPr>
+          <w:rFonts w:ascii="宋体" w:hAnsi="宋体" w:eastAsia="宋体" w:cs="宋体"/>
+          <w:sz w:val="24"/>
+        </w:rPr>
+      </w:pPr>
+      <w:r>
+        <w:rPr>
+          <w:rFonts w:hint="eastAsia" w:ascii="宋体" w:hAnsi="宋体" w:eastAsia="宋体" w:cs="宋体"/>
+          <w:sz w:val="24"/>
+        </w:rPr>
+        <w:t>2、梳理需要形成demo的列表，及各个demo的说明</w:t>
+      </w:r>
+    </w:p>
+    <w:p>
+      <w:pPr>
+        <w:rPr>
+          <w:rFonts w:ascii="宋体" w:hAnsi="宋体" w:eastAsia="宋体" w:cs="宋体"/>
+          <w:sz w:val="24"/>
+        </w:rPr>
+      </w:pPr>
+      <w:r>
+        <w:rPr>
+          <w:rFonts w:hint="eastAsia" w:ascii="宋体" w:hAnsi="宋体" w:eastAsia="宋体" w:cs="宋体"/>
+          <w:sz w:val="24"/>
+        </w:rPr>
+        <w:t>3、逐个去实现</w:t>
+      </w:r>
+    </w:p>
+    <w:p>
+      <w:pPr>
+        <w:rPr>
+          <w:rFonts w:ascii="宋体" w:hAnsi="宋体" w:eastAsia="宋体" w:cs="宋体"/>
+          <w:sz w:val="24"/>
+        </w:rPr>
+      </w:pPr>
     </w:p>
     <w:p>
       <w:pPr>
         <w:numPr>
           <w:ilvl w:val="0"/>
-          <w:numId w:val="20"/>
+          <w:numId w:val="21"/>
         </w:numPr>
-        <w:rPr>
-          <w:rFonts w:ascii="宋体" w:hAnsi="宋体" w:eastAsia="宋体" w:cs="宋体"/>
-          <w:sz w:val="24"/>
+        <w:ind w:left="210" w:leftChars="0" w:firstLineChars="0"/>
+        <w:rPr>
+          <w:rFonts w:ascii="宋体" w:hAnsi="宋体" w:eastAsia="宋体" w:cs="宋体"/>
+          <w:color w:val="E7E6E6" w:themeColor="background2"/>
+          <w:sz w:val="24"/>
+          <w14:textFill>
+            <w14:solidFill>
+              <w14:schemeClr w14:val="bg2"/>
+            </w14:solidFill>
+          </w14:textFill>
         </w:rPr>
       </w:pPr>
       <w:r>
         <w:rPr>
           <w:rFonts w:hint="eastAsia" w:ascii="宋体" w:hAnsi="宋体" w:eastAsia="宋体" w:cs="宋体"/>
-          <w:sz w:val="24"/>
-        </w:rPr>
-        <w:t>参数校验，bean valicate，其中hiberate vallicate是其实现</w:t>
-      </w:r>
+          <w:color w:val="E7E6E6" w:themeColor="background2"/>
+          <w:sz w:val="24"/>
+          <w14:textFill>
+            <w14:solidFill>
+              <w14:schemeClr w14:val="bg2"/>
+            </w14:solidFill>
+          </w14:textFill>
+        </w:rPr>
+        <w:t xml:space="preserve">swagger还是未理解，则需要对着lfc逐个去看下[@API, </w:t>
+      </w:r>
+      <w:r>
+        <w:rPr>
+          <w:rFonts w:hint="eastAsia" w:ascii="宋体" w:hAnsi="宋体" w:eastAsia="宋体" w:cs="宋体"/>
+          <w:color w:val="E7E6E6" w:themeColor="background2"/>
+          <w:sz w:val="24"/>
+          <w:u w:val="single"/>
+          <w14:textFill>
+            <w14:solidFill>
+              <w14:schemeClr w14:val="bg2"/>
+            </w14:solidFill>
+          </w14:textFill>
+        </w:rPr>
+        <w:t>@APIModel</w:t>
+      </w:r>
+      <w:r>
+        <w:rPr>
+          <w:rFonts w:hint="eastAsia" w:ascii="宋体" w:hAnsi="宋体" w:eastAsia="宋体" w:cs="宋体"/>
+          <w:color w:val="E7E6E6" w:themeColor="background2"/>
+          <w:sz w:val="24"/>
+          <w14:textFill>
+            <w14:solidFill>
+              <w14:schemeClr w14:val="bg2"/>
+            </w14:solidFill>
+          </w14:textFill>
+        </w:rPr>
+        <w:t xml:space="preserve"> 、@APIModelProperty,@APIOperation]，以及其他静态文件</w:t>
+      </w:r>
+    </w:p>
+    <w:p>
+      <w:pPr>
+        <w:rPr>
+          <w:rFonts w:ascii="宋体" w:hAnsi="宋体" w:eastAsia="宋体" w:cs="宋体"/>
+          <w:color w:val="E7E6E6" w:themeColor="background2"/>
+          <w:sz w:val="24"/>
+          <w14:textFill>
+            <w14:solidFill>
+              <w14:schemeClr w14:val="bg2"/>
+            </w14:solidFill>
+          </w14:textFill>
+        </w:rPr>
+      </w:pPr>
+      <w:r>
+        <w:rPr>
+          <w:color w:val="E7E6E6" w:themeColor="background2"/>
+          <w14:textFill>
+            <w14:solidFill>
+              <w14:schemeClr w14:val="bg2"/>
+            </w14:solidFill>
+          </w14:textFill>
+        </w:rPr>
+        <w:fldChar w:fldCharType="begin"/>
+      </w:r>
+      <w:r>
+        <w:rPr>
+          <w:color w:val="E7E6E6" w:themeColor="background2"/>
+          <w14:textFill>
+            <w14:solidFill>
+              <w14:schemeClr w14:val="bg2"/>
+            </w14:solidFill>
+          </w14:textFill>
+        </w:rPr>
+        <w:instrText xml:space="preserve"> HYPERLINK "https://github.com/SpringForAll/spring-boot-starter-swagger" </w:instrText>
+      </w:r>
+      <w:r>
+        <w:rPr>
+          <w:color w:val="E7E6E6" w:themeColor="background2"/>
+          <w14:textFill>
+            <w14:solidFill>
+              <w14:schemeClr w14:val="bg2"/>
+            </w14:solidFill>
+          </w14:textFill>
+        </w:rPr>
+        <w:fldChar w:fldCharType="separate"/>
+      </w:r>
+      <w:r>
+        <w:rPr>
+          <w:rFonts w:ascii="宋体" w:hAnsi="宋体" w:eastAsia="宋体" w:cs="宋体"/>
+          <w:color w:val="E7E6E6" w:themeColor="background2"/>
+          <w:sz w:val="24"/>
+          <w14:textFill>
+            <w14:solidFill>
+              <w14:schemeClr w14:val="bg2"/>
+            </w14:solidFill>
+          </w14:textFill>
+        </w:rPr>
+        <w:t>spring-boot-starter-swagger</w:t>
+      </w:r>
+      <w:r>
+        <w:rPr>
+          <w:rFonts w:ascii="宋体" w:hAnsi="宋体" w:eastAsia="宋体" w:cs="宋体"/>
+          <w:color w:val="E7E6E6" w:themeColor="background2"/>
+          <w:sz w:val="24"/>
+          <w14:textFill>
+            <w14:solidFill>
+              <w14:schemeClr w14:val="bg2"/>
+            </w14:solidFill>
+          </w14:textFill>
+        </w:rPr>
+        <w:fldChar w:fldCharType="end"/>
+      </w:r>
+      <w:r>
+        <w:rPr>
+          <w:rFonts w:hint="eastAsia" w:ascii="宋体" w:hAnsi="宋体" w:eastAsia="宋体" w:cs="宋体"/>
+          <w:color w:val="E7E6E6" w:themeColor="background2"/>
+          <w:sz w:val="24"/>
+          <w14:textFill>
+            <w14:solidFill>
+              <w14:schemeClr w14:val="bg2"/>
+            </w14:solidFill>
+          </w14:textFill>
+        </w:rPr>
+        <w:t>到底做什么用的【比原生的swagger</w:t>
+      </w:r>
+      <w:r>
+        <w:rPr>
+          <w:rFonts w:ascii="宋体" w:hAnsi="宋体" w:eastAsia="宋体" w:cs="宋体"/>
+          <w:color w:val="E7E6E6" w:themeColor="background2"/>
+          <w:sz w:val="24"/>
+          <w14:textFill>
+            <w14:solidFill>
+              <w14:schemeClr w14:val="bg2"/>
+            </w14:solidFill>
+          </w14:textFill>
+        </w:rPr>
+        <w:t>2</w:t>
+      </w:r>
+      <w:r>
+        <w:rPr>
+          <w:rFonts w:hint="eastAsia" w:ascii="宋体" w:hAnsi="宋体" w:eastAsia="宋体" w:cs="宋体"/>
+          <w:color w:val="E7E6E6" w:themeColor="background2"/>
+          <w:sz w:val="24"/>
+          <w14:textFill>
+            <w14:solidFill>
+              <w14:schemeClr w14:val="bg2"/>
+            </w14:solidFill>
+          </w14:textFill>
+        </w:rPr>
+        <w:t>使用方法要简单】</w:t>
+      </w:r>
+    </w:p>
+    <w:p>
+      <w:pPr>
+        <w:rPr>
+          <w:rFonts w:hint="eastAsia" w:ascii="宋体" w:hAnsi="宋体" w:eastAsia="宋体" w:cs="宋体"/>
+          <w:sz w:val="24"/>
+        </w:rPr>
+      </w:pPr>
+    </w:p>
+    <w:p>
+      <w:pPr>
+        <w:rPr>
+          <w:rFonts w:hint="eastAsia" w:ascii="宋体" w:hAnsi="宋体" w:eastAsia="宋体" w:cs="宋体"/>
+          <w:sz w:val="24"/>
+        </w:rPr>
+      </w:pPr>
     </w:p>
     <w:p>
       <w:pPr>
         <w:numPr>
           <w:ilvl w:val="0"/>
-          <w:numId w:val="20"/>
+          <w:numId w:val="21"/>
         </w:numPr>
-        <w:rPr>
-          <w:rFonts w:ascii="宋体" w:hAnsi="宋体" w:eastAsia="宋体" w:cs="宋体"/>
-          <w:sz w:val="24"/>
+        <w:ind w:left="210" w:leftChars="0" w:firstLineChars="0"/>
+        <w:rPr>
+          <w:rFonts w:ascii="宋体" w:hAnsi="宋体" w:eastAsia="宋体" w:cs="宋体"/>
+          <w:color w:val="E7E6E6" w:themeColor="background2"/>
+          <w:sz w:val="24"/>
+          <w14:textFill>
+            <w14:solidFill>
+              <w14:schemeClr w14:val="bg2"/>
+            </w14:solidFill>
+          </w14:textFill>
         </w:rPr>
       </w:pPr>
       <w:r>
         <w:rPr>
           <w:rFonts w:hint="eastAsia" w:ascii="宋体" w:hAnsi="宋体" w:eastAsia="宋体" w:cs="宋体"/>
-          <w:sz w:val="24"/>
-        </w:rPr>
-        <w:t>Jdbctemplate实例</w:t>
+          <w:color w:val="E7E6E6" w:themeColor="background2"/>
+          <w:sz w:val="24"/>
+          <w14:textFill>
+            <w14:solidFill>
+              <w14:schemeClr w14:val="bg2"/>
+            </w14:solidFill>
+          </w14:textFill>
+        </w:rPr>
+        <w:t>入门：helloworld及单元测试，结合快速入门及编写单元测试</w:t>
       </w:r>
     </w:p>
     <w:p>
       <w:pPr>
         <w:numPr>
           <w:ilvl w:val="0"/>
-          <w:numId w:val="20"/>
+          <w:numId w:val="21"/>
         </w:numPr>
-        <w:rPr>
-          <w:rFonts w:ascii="宋体" w:hAnsi="宋体" w:eastAsia="宋体" w:cs="宋体"/>
-          <w:sz w:val="24"/>
+        <w:ind w:left="210" w:leftChars="0" w:firstLineChars="0"/>
+        <w:rPr>
+          <w:rFonts w:ascii="宋体" w:hAnsi="宋体" w:eastAsia="宋体" w:cs="宋体"/>
+          <w:color w:val="E7E6E6" w:themeColor="background2"/>
+          <w:sz w:val="24"/>
+          <w14:textFill>
+            <w14:solidFill>
+              <w14:schemeClr w14:val="bg2"/>
+            </w14:solidFill>
+          </w14:textFill>
         </w:rPr>
       </w:pPr>
       <w:r>
         <w:rPr>
           <w:rFonts w:hint="eastAsia" w:ascii="宋体" w:hAnsi="宋体" w:eastAsia="宋体" w:cs="宋体"/>
-          <w:sz w:val="24"/>
-        </w:rPr>
-        <w:t>数据源可以好好再理解下，实际上就是数据库连接池</w:t>
+          <w:color w:val="E7E6E6" w:themeColor="background2"/>
+          <w:sz w:val="24"/>
+          <w14:textFill>
+            <w14:solidFill>
+              <w14:schemeClr w14:val="bg2"/>
+            </w14:solidFill>
+          </w14:textFill>
+        </w:rPr>
+        <w:t>配置文件，多个环境的，以及取不同位置的配置参数的方法，结合配置绑定2.0全解析</w:t>
       </w:r>
     </w:p>
     <w:p>
       <w:pPr>
         <w:numPr>
           <w:ilvl w:val="0"/>
-          <w:numId w:val="20"/>
+          <w:numId w:val="21"/>
         </w:numPr>
-        <w:rPr>
-          <w:rFonts w:ascii="宋体" w:hAnsi="宋体" w:eastAsia="宋体" w:cs="宋体"/>
-          <w:sz w:val="24"/>
+        <w:ind w:left="210" w:leftChars="0" w:firstLineChars="0"/>
+        <w:rPr>
+          <w:rFonts w:ascii="宋体" w:hAnsi="宋体" w:eastAsia="宋体" w:cs="宋体"/>
+          <w:color w:val="E7E6E6" w:themeColor="background2"/>
+          <w:sz w:val="24"/>
+          <w14:textFill>
+            <w14:solidFill>
+              <w14:schemeClr w14:val="bg2"/>
+            </w14:solidFill>
+          </w14:textFill>
         </w:rPr>
       </w:pPr>
       <w:r>
         <w:rPr>
           <w:rFonts w:hint="eastAsia" w:ascii="宋体" w:hAnsi="宋体" w:eastAsia="宋体" w:cs="宋体"/>
-          <w:sz w:val="24"/>
-        </w:rPr>
-        <w:t>Druid数据源连接池监控</w:t>
+          <w:color w:val="E7E6E6" w:themeColor="background2"/>
+          <w:sz w:val="24"/>
+          <w14:textFill>
+            <w14:solidFill>
+              <w14:schemeClr w14:val="bg2"/>
+            </w14:solidFill>
+          </w14:textFill>
+        </w:rPr>
+        <w:t>参数校验，bean valicate，其中hiberate vallicate是其实现</w:t>
       </w:r>
     </w:p>
     <w:p>
       <w:pPr>
         <w:numPr>
           <w:ilvl w:val="0"/>
-          <w:numId w:val="20"/>
+          <w:numId w:val="21"/>
         </w:numPr>
+        <w:ind w:left="210" w:leftChars="0" w:firstLineChars="0"/>
         <w:rPr>
           <w:rFonts w:ascii="宋体" w:hAnsi="宋体" w:eastAsia="宋体" w:cs="宋体"/>
           <w:sz w:val="24"/>
@@ -24380,15 +24888,18 @@
           <w:rFonts w:hint="eastAsia" w:ascii="宋体" w:hAnsi="宋体" w:eastAsia="宋体" w:cs="宋体"/>
           <w:sz w:val="24"/>
         </w:rPr>
-        <w:t>Mybatis多数据源配置</w:t>
-      </w:r>
+        <w:t>Jdbctemplate实例</w:t>
+      </w:r>
+      <w:bookmarkStart w:id="0" w:name="_GoBack"/>
+      <w:bookmarkEnd w:id="0"/>
     </w:p>
     <w:p>
       <w:pPr>
         <w:numPr>
           <w:ilvl w:val="0"/>
-          <w:numId w:val="20"/>
+          <w:numId w:val="21"/>
         </w:numPr>
+        <w:ind w:left="210" w:leftChars="0" w:firstLineChars="0"/>
         <w:rPr>
           <w:rFonts w:ascii="宋体" w:hAnsi="宋体" w:eastAsia="宋体" w:cs="宋体"/>
           <w:sz w:val="24"/>
@@ -24399,133 +24910,194 @@
           <w:rFonts w:hint="eastAsia" w:ascii="宋体" w:hAnsi="宋体" w:eastAsia="宋体" w:cs="宋体"/>
           <w:sz w:val="24"/>
         </w:rPr>
-        <w:t>统一异常处理【control+exceptionhandler实现，对比lfc实现(没有实现全局的异常处理</w:t>
-      </w:r>
-      <w:r>
-        <w:rPr>
-          <w:rFonts w:ascii="宋体" w:hAnsi="宋体" w:eastAsia="宋体" w:cs="宋体"/>
-          <w:sz w:val="24"/>
-        </w:rPr>
-        <w:t>)</w:t>
-      </w:r>
-      <w:r>
-        <w:rPr>
-          <w:rFonts w:hint="eastAsia" w:ascii="宋体" w:hAnsi="宋体" w:eastAsia="宋体" w:cs="宋体"/>
-          <w:sz w:val="24"/>
-        </w:rPr>
-        <w:t>，springaop advice增强】</w:t>
-      </w:r>
-    </w:p>
-    <w:p>
-      <w:pPr>
-        <w:rPr>
-          <w:rFonts w:ascii="宋体" w:hAnsi="宋体" w:eastAsia="宋体" w:cs="宋体"/>
-          <w:sz w:val="24"/>
-        </w:rPr>
-      </w:pPr>
-      <w:r>
-        <w:fldChar w:fldCharType="begin"/>
-      </w:r>
-      <w:r>
-        <w:instrText xml:space="preserve"> HYPERLINK "https://www.cnblogs.com/xuwujing/p/10933082.html" </w:instrText>
-      </w:r>
-      <w:r>
-        <w:fldChar w:fldCharType="separate"/>
-      </w:r>
-      <w:r>
-        <w:rPr>
-          <w:rStyle w:val="11"/>
-          <w:rFonts w:ascii="宋体" w:hAnsi="宋体" w:eastAsia="宋体" w:cs="宋体"/>
-          <w:sz w:val="24"/>
-        </w:rPr>
-        <w:t>https://www.cnblogs.com/xuwujing/p/10933082.html</w:t>
-      </w:r>
-      <w:r>
-        <w:rPr>
-          <w:rStyle w:val="11"/>
-          <w:rFonts w:ascii="宋体" w:hAnsi="宋体" w:eastAsia="宋体" w:cs="宋体"/>
-          <w:sz w:val="24"/>
-        </w:rPr>
-        <w:fldChar w:fldCharType="end"/>
-      </w:r>
-    </w:p>
-    <w:p>
-      <w:pPr>
-        <w:rPr>
-          <w:rFonts w:ascii="宋体" w:hAnsi="宋体" w:eastAsia="宋体" w:cs="宋体"/>
-          <w:sz w:val="24"/>
-        </w:rPr>
-      </w:pPr>
-      <w:r>
-        <w:rPr>
-          <w:rFonts w:ascii="宋体" w:hAnsi="宋体" w:eastAsia="宋体" w:cs="宋体"/>
-          <w:sz w:val="24"/>
-        </w:rPr>
-        <w:t>SpringBoot优雅的全局异常处理</w:t>
-      </w:r>
-    </w:p>
-    <w:p>
-      <w:pPr>
-        <w:rPr>
-          <w:rFonts w:ascii="宋体" w:hAnsi="宋体" w:eastAsia="宋体" w:cs="宋体"/>
-          <w:sz w:val="24"/>
-        </w:rPr>
-      </w:pPr>
-    </w:p>
-    <w:p>
-      <w:pPr>
-        <w:rPr>
-          <w:rFonts w:ascii="宋体" w:hAnsi="宋体" w:eastAsia="宋体" w:cs="宋体"/>
-          <w:sz w:val="24"/>
-        </w:rPr>
-      </w:pPr>
-      <w:r>
-        <w:fldChar w:fldCharType="begin"/>
-      </w:r>
-      <w:r>
-        <w:instrText xml:space="preserve"> HYPERLINK "https://www.cnblogs.com/lenve/p/10748453.html" </w:instrText>
-      </w:r>
-      <w:r>
-        <w:fldChar w:fldCharType="separate"/>
-      </w:r>
-      <w:r>
-        <w:rPr>
-          <w:rStyle w:val="11"/>
-          <w:rFonts w:ascii="宋体" w:hAnsi="宋体" w:eastAsia="宋体" w:cs="宋体"/>
-          <w:sz w:val="24"/>
-        </w:rPr>
-        <w:t>https://www.cnblogs.com/lenve/p/10748453.html</w:t>
-      </w:r>
-      <w:r>
-        <w:rPr>
-          <w:rStyle w:val="11"/>
-          <w:rFonts w:ascii="宋体" w:hAnsi="宋体" w:eastAsia="宋体" w:cs="宋体"/>
-          <w:sz w:val="24"/>
-        </w:rPr>
-        <w:fldChar w:fldCharType="end"/>
-      </w:r>
-    </w:p>
-    <w:p>
-      <w:pPr>
-        <w:rPr>
-          <w:rFonts w:ascii="宋体" w:hAnsi="宋体" w:eastAsia="宋体" w:cs="宋体"/>
-          <w:sz w:val="24"/>
-        </w:rPr>
-      </w:pPr>
-      <w:r>
-        <w:rPr>
-          <w:rFonts w:ascii="宋体" w:hAnsi="宋体" w:eastAsia="宋体" w:cs="宋体"/>
-          <w:sz w:val="24"/>
-        </w:rPr>
-        <w:t>SpringMVC 中 @ControllerAdvice 注解的三种使用场景！</w:t>
+        <w:t>数据源可以好好再理解下，实际上就是数据库连接池</w:t>
       </w:r>
     </w:p>
     <w:p>
       <w:pPr>
         <w:numPr>
           <w:ilvl w:val="0"/>
-          <w:numId w:val="20"/>
+          <w:numId w:val="21"/>
         </w:numPr>
+        <w:ind w:left="210" w:leftChars="0" w:firstLineChars="0"/>
+        <w:rPr>
+          <w:rFonts w:ascii="宋体" w:hAnsi="宋体" w:eastAsia="宋体" w:cs="宋体"/>
+          <w:sz w:val="24"/>
+        </w:rPr>
+      </w:pPr>
+      <w:r>
+        <w:rPr>
+          <w:rFonts w:hint="eastAsia" w:ascii="宋体" w:hAnsi="宋体" w:eastAsia="宋体" w:cs="宋体"/>
+          <w:sz w:val="24"/>
+        </w:rPr>
+        <w:t>Druid数据源连接池监控</w:t>
+      </w:r>
+    </w:p>
+    <w:p>
+      <w:pPr>
+        <w:numPr>
+          <w:ilvl w:val="0"/>
+          <w:numId w:val="21"/>
+        </w:numPr>
+        <w:ind w:left="210" w:leftChars="0" w:firstLineChars="0"/>
+        <w:rPr>
+          <w:rFonts w:ascii="宋体" w:hAnsi="宋体" w:eastAsia="宋体" w:cs="宋体"/>
+          <w:sz w:val="24"/>
+        </w:rPr>
+      </w:pPr>
+      <w:r>
+        <w:rPr>
+          <w:rFonts w:hint="eastAsia" w:ascii="宋体" w:hAnsi="宋体" w:eastAsia="宋体" w:cs="宋体"/>
+          <w:sz w:val="24"/>
+        </w:rPr>
+        <w:t>Mybatis多数据源配置</w:t>
+      </w:r>
+    </w:p>
+    <w:p>
+      <w:pPr>
+        <w:numPr>
+          <w:ilvl w:val="0"/>
+          <w:numId w:val="21"/>
+        </w:numPr>
+        <w:ind w:left="210" w:leftChars="0" w:firstLineChars="0"/>
+        <w:rPr>
+          <w:rFonts w:ascii="宋体" w:hAnsi="宋体" w:eastAsia="宋体" w:cs="宋体"/>
+          <w:sz w:val="24"/>
+        </w:rPr>
+      </w:pPr>
+      <w:r>
+        <w:rPr>
+          <w:rFonts w:hint="eastAsia" w:ascii="宋体" w:hAnsi="宋体" w:eastAsia="宋体" w:cs="宋体"/>
+          <w:sz w:val="24"/>
+        </w:rPr>
+        <w:t>统一异常处理【control+exceptionhandler实现，对比lfc实现(没有实现全局的异常处理</w:t>
+      </w:r>
+      <w:r>
+        <w:rPr>
+          <w:rFonts w:ascii="宋体" w:hAnsi="宋体" w:eastAsia="宋体" w:cs="宋体"/>
+          <w:sz w:val="24"/>
+        </w:rPr>
+        <w:t>)</w:t>
+      </w:r>
+      <w:r>
+        <w:rPr>
+          <w:rFonts w:hint="eastAsia" w:ascii="宋体" w:hAnsi="宋体" w:eastAsia="宋体" w:cs="宋体"/>
+          <w:sz w:val="24"/>
+        </w:rPr>
+        <w:t>，springaop advice增强】</w:t>
+      </w:r>
+    </w:p>
+    <w:p>
+      <w:pPr>
+        <w:rPr>
+          <w:rFonts w:ascii="宋体" w:hAnsi="宋体" w:eastAsia="宋体" w:cs="宋体"/>
+          <w:sz w:val="24"/>
+        </w:rPr>
+      </w:pPr>
+      <w:r>
+        <w:fldChar w:fldCharType="begin"/>
+      </w:r>
+      <w:r>
+        <w:instrText xml:space="preserve"> HYPERLINK "https://www.cnblogs.com/xuwujing/p/10933082.html" </w:instrText>
+      </w:r>
+      <w:r>
+        <w:fldChar w:fldCharType="separate"/>
+      </w:r>
+      <w:r>
+        <w:rPr>
+          <w:rStyle w:val="11"/>
+          <w:rFonts w:ascii="宋体" w:hAnsi="宋体" w:eastAsia="宋体" w:cs="宋体"/>
+          <w:sz w:val="24"/>
+        </w:rPr>
+        <w:t>https://www.cnblogs.com/xuwujing/p/10933082.html</w:t>
+      </w:r>
+      <w:r>
+        <w:rPr>
+          <w:rStyle w:val="11"/>
+          <w:rFonts w:ascii="宋体" w:hAnsi="宋体" w:eastAsia="宋体" w:cs="宋体"/>
+          <w:sz w:val="24"/>
+        </w:rPr>
+        <w:fldChar w:fldCharType="end"/>
+      </w:r>
+    </w:p>
+    <w:p>
+      <w:pPr>
+        <w:rPr>
+          <w:rFonts w:ascii="宋体" w:hAnsi="宋体" w:eastAsia="宋体" w:cs="宋体"/>
+          <w:sz w:val="24"/>
+        </w:rPr>
+      </w:pPr>
+      <w:r>
+        <w:rPr>
+          <w:rFonts w:ascii="宋体" w:hAnsi="宋体" w:eastAsia="宋体" w:cs="宋体"/>
+          <w:sz w:val="24"/>
+        </w:rPr>
+        <w:t>SpringBoot优雅的全局异常处理</w:t>
+      </w:r>
+    </w:p>
+    <w:p>
+      <w:pPr>
+        <w:rPr>
+          <w:rFonts w:ascii="宋体" w:hAnsi="宋体" w:eastAsia="宋体" w:cs="宋体"/>
+          <w:sz w:val="24"/>
+        </w:rPr>
+      </w:pPr>
+    </w:p>
+    <w:p>
+      <w:pPr>
+        <w:rPr>
+          <w:rFonts w:ascii="宋体" w:hAnsi="宋体" w:eastAsia="宋体" w:cs="宋体"/>
+          <w:sz w:val="24"/>
+        </w:rPr>
+      </w:pPr>
+      <w:r>
+        <w:fldChar w:fldCharType="begin"/>
+      </w:r>
+      <w:r>
+        <w:instrText xml:space="preserve"> HYPERLINK "https://www.cnblogs.com/lenve/p/10748453.html" </w:instrText>
+      </w:r>
+      <w:r>
+        <w:fldChar w:fldCharType="separate"/>
+      </w:r>
+      <w:r>
+        <w:rPr>
+          <w:rStyle w:val="11"/>
+          <w:rFonts w:ascii="宋体" w:hAnsi="宋体" w:eastAsia="宋体" w:cs="宋体"/>
+          <w:sz w:val="24"/>
+        </w:rPr>
+        <w:t>https://www.cnblogs.com/lenve/p/10748453.html</w:t>
+      </w:r>
+      <w:r>
+        <w:rPr>
+          <w:rStyle w:val="11"/>
+          <w:rFonts w:ascii="宋体" w:hAnsi="宋体" w:eastAsia="宋体" w:cs="宋体"/>
+          <w:sz w:val="24"/>
+        </w:rPr>
+        <w:fldChar w:fldCharType="end"/>
+      </w:r>
+    </w:p>
+    <w:p>
+      <w:pPr>
+        <w:rPr>
+          <w:rFonts w:ascii="宋体" w:hAnsi="宋体" w:eastAsia="宋体" w:cs="宋体"/>
+          <w:sz w:val="24"/>
+        </w:rPr>
+      </w:pPr>
+      <w:r>
+        <w:rPr>
+          <w:rFonts w:ascii="宋体" w:hAnsi="宋体" w:eastAsia="宋体" w:cs="宋体"/>
+          <w:sz w:val="24"/>
+        </w:rPr>
+        <w:t>SpringMVC 中 @ControllerAdvice 注解的三种使用场景！</w:t>
+      </w:r>
+    </w:p>
+    <w:p>
+      <w:pPr>
+        <w:numPr>
+          <w:ilvl w:val="0"/>
+          <w:numId w:val="21"/>
+        </w:numPr>
+        <w:ind w:left="210" w:leftChars="0" w:firstLineChars="0"/>
         <w:rPr>
           <w:rFonts w:ascii="宋体" w:hAnsi="宋体" w:eastAsia="宋体" w:cs="宋体"/>
           <w:sz w:val="24"/>
@@ -24622,6 +25194,12 @@
             <w:insideV w:val="single" w:color="auto" w:sz="4" w:space="0"/>
           </w:tblBorders>
           <w:tblLayout w:type="fixed"/>
+          <w:tblCellMar>
+            <w:top w:w="0" w:type="dxa"/>
+            <w:left w:w="108" w:type="dxa"/>
+            <w:bottom w:w="0" w:type="dxa"/>
+            <w:right w:w="108" w:type="dxa"/>
+          </w:tblCellMar>
         </w:tblPrEx>
         <w:tc>
           <w:tcPr>
@@ -26015,16 +26593,84 @@
     <w:p>
       <w:pPr>
         <w:rPr>
-          <w:rFonts w:ascii="宋体" w:hAnsi="宋体" w:eastAsia="宋体" w:cs="宋体"/>
-          <w:sz w:val="24"/>
-        </w:rPr>
-      </w:pPr>
-    </w:p>
-    <w:p>
-      <w:pPr>
-        <w:rPr>
-          <w:rFonts w:ascii="宋体" w:hAnsi="宋体" w:eastAsia="宋体" w:cs="宋体"/>
-          <w:sz w:val="24"/>
+          <w:rFonts w:hint="default" w:ascii="宋体" w:hAnsi="宋体" w:eastAsia="宋体" w:cs="宋体"/>
+          <w:sz w:val="24"/>
+          <w:lang w:val="en-US" w:eastAsia="zh-CN"/>
+        </w:rPr>
+      </w:pPr>
+      <w:r>
+        <w:rPr>
+          <w:rFonts w:hint="eastAsia" w:ascii="宋体" w:hAnsi="宋体" w:eastAsia="宋体" w:cs="宋体"/>
+          <w:sz w:val="24"/>
+          <w:lang w:eastAsia="zh-CN"/>
+        </w:rPr>
+        <w:t>（</w:t>
+      </w:r>
+      <w:r>
+        <w:rPr>
+          <w:rFonts w:hint="eastAsia" w:ascii="宋体" w:hAnsi="宋体" w:eastAsia="宋体" w:cs="宋体"/>
+          <w:sz w:val="24"/>
+          <w:lang w:val="en-US" w:eastAsia="zh-CN"/>
+        </w:rPr>
+        <w:t>11</w:t>
+      </w:r>
+      <w:r>
+        <w:rPr>
+          <w:rFonts w:hint="eastAsia" w:ascii="宋体" w:hAnsi="宋体" w:eastAsia="宋体" w:cs="宋体"/>
+          <w:sz w:val="24"/>
+          <w:lang w:eastAsia="zh-CN"/>
+        </w:rPr>
+        <w:t>）</w:t>
+      </w:r>
+      <w:r>
+        <w:rPr>
+          <w:rFonts w:hint="eastAsia" w:ascii="宋体" w:hAnsi="宋体" w:eastAsia="宋体" w:cs="宋体"/>
+          <w:sz w:val="24"/>
+          <w:lang w:val="en-US" w:eastAsia="zh-CN"/>
+        </w:rPr>
+        <w:t>序列化和反序列化  jackson：json字符串、json、对象之间相互转换</w:t>
+      </w:r>
+    </w:p>
+    <w:p>
+      <w:pPr>
+        <w:rPr>
+          <w:rFonts w:hint="eastAsia" w:ascii="宋体" w:hAnsi="宋体" w:eastAsia="宋体" w:cs="宋体"/>
+          <w:sz w:val="24"/>
+          <w:lang w:val="en-US" w:eastAsia="zh-CN"/>
+        </w:rPr>
+      </w:pPr>
+      <w:r>
+        <w:rPr>
+          <w:rFonts w:hint="default" w:ascii="宋体" w:hAnsi="宋体" w:eastAsia="宋体" w:cs="宋体"/>
+          <w:sz w:val="24"/>
+          <w:lang w:val="en-US" w:eastAsia="zh-CN"/>
+        </w:rPr>
+        <w:t>@JSONField</w:t>
+      </w:r>
+    </w:p>
+    <w:p>
+      <w:pPr>
+        <w:rPr>
+          <w:rFonts w:hint="eastAsia" w:ascii="宋体" w:hAnsi="宋体" w:eastAsia="宋体" w:cs="宋体"/>
+          <w:sz w:val="24"/>
+          <w:lang w:val="en-US" w:eastAsia="zh-CN"/>
+        </w:rPr>
+      </w:pPr>
+      <w:r>
+        <w:rPr>
+          <w:rFonts w:hint="eastAsia" w:ascii="宋体" w:hAnsi="宋体" w:eastAsia="宋体" w:cs="宋体"/>
+          <w:sz w:val="24"/>
+          <w:lang w:val="en-US" w:eastAsia="zh-CN"/>
+        </w:rPr>
+        <w:t>@JSONIgnore</w:t>
+      </w:r>
+    </w:p>
+    <w:p>
+      <w:pPr>
+        <w:rPr>
+          <w:rFonts w:hint="default" w:ascii="宋体" w:hAnsi="宋体" w:eastAsia="宋体" w:cs="宋体"/>
+          <w:sz w:val="24"/>
+          <w:lang w:val="en-US" w:eastAsia="zh-CN"/>
         </w:rPr>
       </w:pPr>
     </w:p>
@@ -26392,6 +27038,9 @@
       <w:suff w:val="nothing"/>
       <w:lvlText w:val="（%1）"/>
       <w:lvlJc w:val="left"/>
+      <w:pPr>
+        <w:ind w:left="210"/>
+      </w:pPr>
     </w:lvl>
   </w:abstractNum>
   <w:abstractNum w:abstractNumId="7">
@@ -26635,6 +27284,18 @@
       <w:lvlJc w:val="left"/>
     </w:lvl>
   </w:abstractNum>
+  <w:abstractNum w:abstractNumId="20">
+    <w:nsid w:val="77B1A776"/>
+    <w:multiLevelType w:val="singleLevel"/>
+    <w:tmpl w:val="77B1A776"/>
+    <w:lvl w:ilvl="0" w:tentative="0">
+      <w:start w:val="1"/>
+      <w:numFmt w:val="decimal"/>
+      <w:suff w:val="nothing"/>
+      <w:lvlText w:val="（%1）"/>
+      <w:lvlJc w:val="left"/>
+    </w:lvl>
+  </w:abstractNum>
   <w:num w:numId="1">
     <w:abstractNumId w:val="11"/>
   </w:num>
@@ -26693,6 +27354,9 @@
     <w:abstractNumId w:val="18"/>
   </w:num>
   <w:num w:numId="20">
+    <w:abstractNumId w:val="20"/>
+  </w:num>
+  <w:num w:numId="21">
     <w:abstractNumId w:val="6"/>
   </w:num>
 </w:numbering>

</xml_diff>